<commit_message>
guia de usuario correjida
</commit_message>
<xml_diff>
--- a/Guia de usuario.docx
+++ b/Guia de usuario.docx
@@ -3,14 +3,785 @@
 <w:document xmlns:wpc="http://schemas.microsoft.com/office/word/2010/wordprocessingCanvas" xmlns:cx="http://schemas.microsoft.com/office/drawing/2014/chartex" xmlns:cx1="http://schemas.microsoft.com/office/drawing/2015/9/8/chartex" xmlns:cx2="http://schemas.microsoft.com/office/drawing/2015/10/21/chartex" xmlns:cx3="http://schemas.microsoft.com/office/drawing/2016/5/9/chartex" xmlns:cx4="http://schemas.microsoft.com/office/drawing/2016/5/10/chartex" xmlns:cx5="http://schemas.microsoft.com/office/drawing/2016/5/11/chartex" xmlns:cx6="http://schemas.microsoft.com/office/drawing/2016/5/12/chartex" xmlns:cx7="http://schemas.microsoft.com/office/drawing/2016/5/13/chartex" xmlns:cx8="http://schemas.microsoft.com/office/drawing/2016/5/14/chartex" xmlns:mc="http://schemas.openxmlformats.org/markup-compatibility/2006" xmlns:aink="http://schemas.microsoft.com/office/drawing/2016/ink" xmlns:am3d="http://schemas.microsoft.com/office/drawing/2017/model3d" xmlns:o="urn:schemas-microsoft-com:office:office" xmlns:oel="http://schemas.microsoft.com/office/2019/extlst" xmlns:r="http://schemas.openxmlformats.org/officeDocument/2006/relationships" xmlns:m="http://schemas.openxmlformats.org/officeDocument/2006/math" xmlns:v="urn:schemas-microsoft-com:vml" xmlns:wp14="http://schemas.microsoft.com/office/word/2010/wordprocessingDrawing" xmlns:wp="http://schemas.openxmlformats.org/drawingml/2006/wordprocessingDrawing" xmlns:w10="urn:schemas-microsoft-com:office:word" xmlns:w="http://schemas.openxmlformats.org/wordprocessingml/2006/main" xmlns:w14="http://schemas.microsoft.com/office/word/2010/wordml" xmlns:w15="http://schemas.microsoft.com/office/word/2012/wordml" xmlns:w16cex="http://schemas.microsoft.com/office/word/2018/wordml/cex" xmlns:w16cid="http://schemas.microsoft.com/office/word/2016/wordml/cid" xmlns:w16="http://schemas.microsoft.com/office/word/2018/wordml" xmlns:w16sdtdh="http://schemas.microsoft.com/office/word/2020/wordml/sdtdatahash" xmlns:w16se="http://schemas.microsoft.com/office/word/2015/wordml/symex" xmlns:wpg="http://schemas.microsoft.com/office/word/2010/wordprocessingGroup" xmlns:wpi="http://schemas.microsoft.com/office/word/2010/wordprocessingInk" xmlns:wne="http://schemas.microsoft.com/office/word/2006/wordml" xmlns:wps="http://schemas.microsoft.com/office/word/2010/wordprocessingShape" mc:Ignorable="w14 w15 w16se w16cid w16 w16cex w16sdtdh wp14">
   <w:body>
     <w:p>
-      <w:proofErr w:type="spellStart"/>
-      <w:r>
-        <w:t>Guia</w:t>
-      </w:r>
-      <w:proofErr w:type="spellEnd"/>
-      <w:r>
+      <w:pPr>
+        <w:pStyle w:val="Ttulo1"/>
+        <w:jc w:val="center"/>
+        <w:rPr>
+          <w:rFonts w:cs="Arial"/>
+          <w:b w:val="0"/>
+          <w:bCs/>
+          <w:color w:val="000000" w:themeColor="text1"/>
+          <w:szCs w:val="36"/>
+          <w14:shadow w14:blurRad="38100" w14:dist="19050" w14:dir="2700000" w14:sx="100000" w14:sy="100000" w14:kx="0" w14:ky="0" w14:algn="tl">
+            <w14:schemeClr w14:val="dk1">
+              <w14:alpha w14:val="60000"/>
+            </w14:schemeClr>
+          </w14:shadow>
+          <w14:textOutline w14:w="0" w14:cap="flat" w14:cmpd="sng" w14:algn="ctr">
+            <w14:noFill/>
+            <w14:prstDash w14:val="solid"/>
+            <w14:round/>
+          </w14:textOutline>
+        </w:rPr>
+      </w:pPr>
+      <w:r>
+        <w:rPr>
+          <w:rFonts w:cs="Arial"/>
+          <w:b w:val="0"/>
+          <w:bCs/>
+          <w:color w:val="000000" w:themeColor="text1"/>
+          <w:szCs w:val="36"/>
+          <w14:shadow w14:blurRad="38100" w14:dist="19050" w14:dir="2700000" w14:sx="100000" w14:sy="100000" w14:kx="0" w14:ky="0" w14:algn="tl">
+            <w14:schemeClr w14:val="dk1">
+              <w14:alpha w14:val="60000"/>
+            </w14:schemeClr>
+          </w14:shadow>
+          <w14:textOutline w14:w="0" w14:cap="flat" w14:cmpd="sng" w14:algn="ctr">
+            <w14:noFill/>
+            <w14:prstDash w14:val="solid"/>
+            <w14:round/>
+          </w14:textOutline>
+        </w:rPr>
+        <w:t>Guía</w:t>
+      </w:r>
+      <w:r>
+        <w:rPr>
+          <w:rFonts w:cs="Arial"/>
+          <w:b w:val="0"/>
+          <w:bCs/>
+          <w:color w:val="000000" w:themeColor="text1"/>
+          <w:szCs w:val="36"/>
+          <w14:shadow w14:blurRad="38100" w14:dist="19050" w14:dir="2700000" w14:sx="100000" w14:sy="100000" w14:kx="0" w14:ky="0" w14:algn="tl">
+            <w14:schemeClr w14:val="dk1">
+              <w14:alpha w14:val="60000"/>
+            </w14:schemeClr>
+          </w14:shadow>
+          <w14:textOutline w14:w="0" w14:cap="flat" w14:cmpd="sng" w14:algn="ctr">
+            <w14:noFill/>
+            <w14:prstDash w14:val="solid"/>
+            <w14:round/>
+          </w14:textOutline>
+        </w:rPr>
         <w:t xml:space="preserve"> de usuario</w:t>
       </w:r>
+    </w:p>
+    <w:p>
+      <w:pPr>
+        <w:rPr>
+          <w:rFonts w:cs="Arial"/>
+        </w:rPr>
+      </w:pPr>
+    </w:p>
+    <w:p>
+      <w:pPr>
+        <w:rPr>
+          <w:rFonts w:cs="Arial"/>
+          <w:sz w:val="28"/>
+          <w:szCs w:val="28"/>
+        </w:rPr>
+      </w:pPr>
+      <w:r>
+        <w:rPr>
+          <w:rFonts w:cs="Arial"/>
+          <w:sz w:val="28"/>
+          <w:szCs w:val="28"/>
+        </w:rPr>
+        <w:t>Al iniciar la aplicación se vera esta interfaz</w:t>
+      </w:r>
+    </w:p>
+    <w:p>
+      <w:pPr>
+        <w:rPr>
+          <w:rFonts w:cs="Arial"/>
+          <w:sz w:val="28"/>
+          <w:szCs w:val="28"/>
+        </w:rPr>
+      </w:pPr>
+      <w:r>
+        <w:rPr>
+          <w:rFonts w:cs="Arial"/>
+          <w:sz w:val="28"/>
+          <w:szCs w:val="28"/>
+        </w:rPr>
+        <w:drawing>
+          <wp:inline distT="0" distB="0" distL="0" distR="0" wp14:anchorId="6121C763" wp14:editId="09CC6CE6">
+            <wp:extent cx="5612130" cy="3040380"/>
+            <wp:effectExtent l="0" t="0" r="7620" b="7620"/>
+            <wp:docPr id="632947603" name="Imagen 1"/>
+            <wp:cNvGraphicFramePr>
+              <a:graphicFrameLocks xmlns:a="http://schemas.openxmlformats.org/drawingml/2006/main" noChangeAspect="1"/>
+            </wp:cNvGraphicFramePr>
+            <a:graphic xmlns:a="http://schemas.openxmlformats.org/drawingml/2006/main">
+              <a:graphicData uri="http://schemas.openxmlformats.org/drawingml/2006/picture">
+                <pic:pic xmlns:pic="http://schemas.openxmlformats.org/drawingml/2006/picture">
+                  <pic:nvPicPr>
+                    <pic:cNvPr id="632947603" name=""/>
+                    <pic:cNvPicPr/>
+                  </pic:nvPicPr>
+                  <pic:blipFill>
+                    <a:blip r:embed="rId4"/>
+                    <a:stretch>
+                      <a:fillRect/>
+                    </a:stretch>
+                  </pic:blipFill>
+                  <pic:spPr>
+                    <a:xfrm>
+                      <a:off x="0" y="0"/>
+                      <a:ext cx="5612130" cy="3040380"/>
+                    </a:xfrm>
+                    <a:prstGeom prst="rect">
+                      <a:avLst/>
+                    </a:prstGeom>
+                  </pic:spPr>
+                </pic:pic>
+              </a:graphicData>
+            </a:graphic>
+          </wp:inline>
+        </w:drawing>
+      </w:r>
+    </w:p>
+    <w:p>
+      <w:pPr>
+        <w:rPr>
+          <w:rFonts w:cs="Arial"/>
+          <w:sz w:val="28"/>
+          <w:szCs w:val="28"/>
+        </w:rPr>
+      </w:pPr>
+      <w:r>
+        <w:rPr>
+          <w:rFonts w:cs="Arial"/>
+          <w:sz w:val="28"/>
+          <w:szCs w:val="28"/>
+        </w:rPr>
+        <w:t xml:space="preserve">Tiene dos bloques de texto y dos botones, en los bloques de texto debe ingresar dos rectas como se le muestra en pantalla, es decir de una de estas dos formas: </w:t>
+      </w:r>
+    </w:p>
+    <w:p>
+      <w:pPr>
+        <w:rPr>
+          <w:rFonts w:cs="Arial"/>
+          <w:sz w:val="28"/>
+          <w:szCs w:val="28"/>
+        </w:rPr>
+      </w:pPr>
+    </w:p>
+    <w:p>
+      <w:pPr>
+        <w:rPr>
+          <w:rFonts w:cs="Arial"/>
+          <w:sz w:val="28"/>
+          <w:szCs w:val="28"/>
+        </w:rPr>
+      </w:pPr>
+      <w:r>
+        <w:rPr>
+          <w:rFonts w:cs="Arial"/>
+          <w:sz w:val="28"/>
+          <w:szCs w:val="28"/>
+        </w:rPr>
+        <w:t xml:space="preserve">              y – y1 = m (x – x1)   </w:t>
+      </w:r>
+      <w:r>
+        <w:rPr>
+          <w:rFonts w:cs="Arial"/>
+          <w:sz w:val="28"/>
+          <w:szCs w:val="28"/>
+        </w:rPr>
+        <w:t xml:space="preserve">ó </w:t>
+      </w:r>
+      <w:r>
+        <w:rPr>
+          <w:rFonts w:cs="Arial"/>
+          <w:sz w:val="28"/>
+          <w:szCs w:val="28"/>
+        </w:rPr>
+        <w:t xml:space="preserve"> y = mx + b</w:t>
+      </w:r>
+    </w:p>
+    <w:p>
+      <w:pPr>
+        <w:rPr>
+          <w:rFonts w:cs="Arial"/>
+          <w:sz w:val="28"/>
+          <w:szCs w:val="28"/>
+        </w:rPr>
+      </w:pPr>
+    </w:p>
+    <w:p>
+      <w:pPr>
+        <w:rPr>
+          <w:rFonts w:cs="Arial"/>
+          <w:sz w:val="28"/>
+          <w:szCs w:val="28"/>
+        </w:rPr>
+      </w:pPr>
+      <w:r>
+        <w:rPr>
+          <w:rFonts w:cs="Arial"/>
+          <w:sz w:val="28"/>
+          <w:szCs w:val="28"/>
+        </w:rPr>
+        <w:t>el botón l</w:t>
+      </w:r>
+    </w:p>
+    <w:p>
+      <w:pPr>
+        <w:rPr>
+          <w:rFonts w:cs="Arial"/>
+          <w:sz w:val="28"/>
+          <w:szCs w:val="28"/>
+        </w:rPr>
+      </w:pPr>
+      <w:r>
+        <w:rPr>
+          <w:rFonts w:cs="Arial"/>
+          <w:sz w:val="28"/>
+          <w:szCs w:val="28"/>
+        </w:rPr>
+        <w:t>Limpiar sirve para eliminar el texto de los bloques de texto como se ve en en ejemplo de la imagen.</w:t>
+      </w:r>
+    </w:p>
+    <w:p>
+      <w:pPr>
+        <w:rPr>
+          <w:rFonts w:cs="Arial"/>
+          <w:sz w:val="28"/>
+          <w:szCs w:val="28"/>
+        </w:rPr>
+      </w:pPr>
+      <w:r>
+        <w:rPr>
+          <w:rFonts w:cs="Arial"/>
+          <w:sz w:val="28"/>
+          <w:szCs w:val="28"/>
+        </w:rPr>
+        <w:lastRenderedPageBreak/>
+        <w:drawing>
+          <wp:inline distT="0" distB="0" distL="0" distR="0" wp14:anchorId="5F17DF6D" wp14:editId="7924C2D1">
+            <wp:extent cx="5612130" cy="3077845"/>
+            <wp:effectExtent l="0" t="0" r="7620" b="8255"/>
+            <wp:docPr id="1485579395" name="Imagen 1"/>
+            <wp:cNvGraphicFramePr>
+              <a:graphicFrameLocks xmlns:a="http://schemas.openxmlformats.org/drawingml/2006/main" noChangeAspect="1"/>
+            </wp:cNvGraphicFramePr>
+            <a:graphic xmlns:a="http://schemas.openxmlformats.org/drawingml/2006/main">
+              <a:graphicData uri="http://schemas.openxmlformats.org/drawingml/2006/picture">
+                <pic:pic xmlns:pic="http://schemas.openxmlformats.org/drawingml/2006/picture">
+                  <pic:nvPicPr>
+                    <pic:cNvPr id="1485579395" name=""/>
+                    <pic:cNvPicPr/>
+                  </pic:nvPicPr>
+                  <pic:blipFill>
+                    <a:blip r:embed="rId5"/>
+                    <a:stretch>
+                      <a:fillRect/>
+                    </a:stretch>
+                  </pic:blipFill>
+                  <pic:spPr>
+                    <a:xfrm>
+                      <a:off x="0" y="0"/>
+                      <a:ext cx="5612130" cy="3077845"/>
+                    </a:xfrm>
+                    <a:prstGeom prst="rect">
+                      <a:avLst/>
+                    </a:prstGeom>
+                  </pic:spPr>
+                </pic:pic>
+              </a:graphicData>
+            </a:graphic>
+          </wp:inline>
+        </w:drawing>
+      </w:r>
+    </w:p>
+    <w:p>
+      <w:pPr>
+        <w:rPr>
+          <w:rFonts w:cs="Arial"/>
+          <w:sz w:val="28"/>
+          <w:szCs w:val="28"/>
+        </w:rPr>
+      </w:pPr>
+      <w:r>
+        <w:rPr>
+          <w:rFonts w:cs="Arial"/>
+          <w:sz w:val="28"/>
+          <w:szCs w:val="28"/>
+        </w:rPr>
+        <w:drawing>
+          <wp:inline distT="0" distB="0" distL="0" distR="0" wp14:anchorId="2539A17B" wp14:editId="3509003F">
+            <wp:extent cx="5612130" cy="3074670"/>
+            <wp:effectExtent l="0" t="0" r="7620" b="0"/>
+            <wp:docPr id="554177179" name="Imagen 1"/>
+            <wp:cNvGraphicFramePr>
+              <a:graphicFrameLocks xmlns:a="http://schemas.openxmlformats.org/drawingml/2006/main" noChangeAspect="1"/>
+            </wp:cNvGraphicFramePr>
+            <a:graphic xmlns:a="http://schemas.openxmlformats.org/drawingml/2006/main">
+              <a:graphicData uri="http://schemas.openxmlformats.org/drawingml/2006/picture">
+                <pic:pic xmlns:pic="http://schemas.openxmlformats.org/drawingml/2006/picture">
+                  <pic:nvPicPr>
+                    <pic:cNvPr id="554177179" name=""/>
+                    <pic:cNvPicPr/>
+                  </pic:nvPicPr>
+                  <pic:blipFill>
+                    <a:blip r:embed="rId6"/>
+                    <a:stretch>
+                      <a:fillRect/>
+                    </a:stretch>
+                  </pic:blipFill>
+                  <pic:spPr>
+                    <a:xfrm>
+                      <a:off x="0" y="0"/>
+                      <a:ext cx="5612130" cy="3074670"/>
+                    </a:xfrm>
+                    <a:prstGeom prst="rect">
+                      <a:avLst/>
+                    </a:prstGeom>
+                  </pic:spPr>
+                </pic:pic>
+              </a:graphicData>
+            </a:graphic>
+          </wp:inline>
+        </w:drawing>
+      </w:r>
+    </w:p>
+    <w:p>
+      <w:pPr>
+        <w:rPr>
+          <w:rFonts w:cs="Arial"/>
+          <w:sz w:val="28"/>
+          <w:szCs w:val="28"/>
+        </w:rPr>
+      </w:pPr>
+    </w:p>
+    <w:p>
+      <w:pPr>
+        <w:rPr>
+          <w:rFonts w:cs="Arial"/>
+          <w:sz w:val="28"/>
+          <w:szCs w:val="28"/>
+        </w:rPr>
+      </w:pPr>
+      <w:r>
+        <w:rPr>
+          <w:rFonts w:cs="Arial"/>
+          <w:sz w:val="28"/>
+          <w:szCs w:val="28"/>
+        </w:rPr>
+        <w:t>El botón calcular sirve para hallar la intersección entre 2 rectas a las que se le ingrese la expresión en los bloques de texto y hay 5 posibles casos:</w:t>
+      </w:r>
+    </w:p>
+    <w:p>
+      <w:pPr>
+        <w:jc w:val="center"/>
+        <w:rPr>
+          <w:rFonts w:cs="Arial"/>
+          <w:b/>
+          <w:bCs/>
+          <w:sz w:val="36"/>
+          <w:szCs w:val="36"/>
+        </w:rPr>
+      </w:pPr>
+      <w:r>
+        <w:rPr>
+          <w:rFonts w:cs="Arial"/>
+          <w:b/>
+          <w:bCs/>
+          <w:sz w:val="36"/>
+          <w:szCs w:val="36"/>
+        </w:rPr>
+        <w:t>Error</w:t>
+      </w:r>
+    </w:p>
+    <w:p>
+      <w:pPr>
+        <w:rPr>
+          <w:rFonts w:cs="Arial"/>
+          <w:szCs w:val="32"/>
+        </w:rPr>
+      </w:pPr>
+      <w:r>
+        <w:rPr>
+          <w:rFonts w:cs="Arial"/>
+          <w:szCs w:val="32"/>
+        </w:rPr>
+        <w:lastRenderedPageBreak/>
+        <w:t>Se presenta cuando se digita mal las rectas en los bloques de texto ej:</w:t>
+      </w:r>
+    </w:p>
+    <w:p>
+      <w:pPr>
+        <w:rPr>
+          <w:rFonts w:cs="Arial"/>
+          <w:szCs w:val="32"/>
+        </w:rPr>
+      </w:pPr>
+      <w:r>
+        <w:rPr>
+          <w:rFonts w:cs="Arial"/>
+          <w:szCs w:val="32"/>
+        </w:rPr>
+        <w:drawing>
+          <wp:inline distT="0" distB="0" distL="0" distR="0" wp14:anchorId="6C900B23" wp14:editId="0663C3A7">
+            <wp:extent cx="5612130" cy="3028950"/>
+            <wp:effectExtent l="0" t="0" r="7620" b="0"/>
+            <wp:docPr id="1012064299" name="Imagen 1"/>
+            <wp:cNvGraphicFramePr>
+              <a:graphicFrameLocks xmlns:a="http://schemas.openxmlformats.org/drawingml/2006/main" noChangeAspect="1"/>
+            </wp:cNvGraphicFramePr>
+            <a:graphic xmlns:a="http://schemas.openxmlformats.org/drawingml/2006/main">
+              <a:graphicData uri="http://schemas.openxmlformats.org/drawingml/2006/picture">
+                <pic:pic xmlns:pic="http://schemas.openxmlformats.org/drawingml/2006/picture">
+                  <pic:nvPicPr>
+                    <pic:cNvPr id="1012064299" name=""/>
+                    <pic:cNvPicPr/>
+                  </pic:nvPicPr>
+                  <pic:blipFill>
+                    <a:blip r:embed="rId7"/>
+                    <a:stretch>
+                      <a:fillRect/>
+                    </a:stretch>
+                  </pic:blipFill>
+                  <pic:spPr>
+                    <a:xfrm>
+                      <a:off x="0" y="0"/>
+                      <a:ext cx="5612130" cy="3028950"/>
+                    </a:xfrm>
+                    <a:prstGeom prst="rect">
+                      <a:avLst/>
+                    </a:prstGeom>
+                  </pic:spPr>
+                </pic:pic>
+              </a:graphicData>
+            </a:graphic>
+          </wp:inline>
+        </w:drawing>
+      </w:r>
+    </w:p>
+    <w:p>
+      <w:pPr>
+        <w:rPr>
+          <w:rFonts w:cs="Arial"/>
+          <w:szCs w:val="32"/>
+        </w:rPr>
+      </w:pPr>
+      <w:r>
+        <w:rPr>
+          <w:rFonts w:cs="Arial"/>
+          <w:szCs w:val="32"/>
+        </w:rPr>
+        <w:drawing>
+          <wp:inline distT="0" distB="0" distL="0" distR="0" wp14:anchorId="6A3FF3BA" wp14:editId="5A38C081">
+            <wp:extent cx="5612130" cy="3030220"/>
+            <wp:effectExtent l="0" t="0" r="7620" b="0"/>
+            <wp:docPr id="1486714172" name="Imagen 1"/>
+            <wp:cNvGraphicFramePr>
+              <a:graphicFrameLocks xmlns:a="http://schemas.openxmlformats.org/drawingml/2006/main" noChangeAspect="1"/>
+            </wp:cNvGraphicFramePr>
+            <a:graphic xmlns:a="http://schemas.openxmlformats.org/drawingml/2006/main">
+              <a:graphicData uri="http://schemas.openxmlformats.org/drawingml/2006/picture">
+                <pic:pic xmlns:pic="http://schemas.openxmlformats.org/drawingml/2006/picture">
+                  <pic:nvPicPr>
+                    <pic:cNvPr id="1486714172" name=""/>
+                    <pic:cNvPicPr/>
+                  </pic:nvPicPr>
+                  <pic:blipFill>
+                    <a:blip r:embed="rId8"/>
+                    <a:stretch>
+                      <a:fillRect/>
+                    </a:stretch>
+                  </pic:blipFill>
+                  <pic:spPr>
+                    <a:xfrm>
+                      <a:off x="0" y="0"/>
+                      <a:ext cx="5612130" cy="3030220"/>
+                    </a:xfrm>
+                    <a:prstGeom prst="rect">
+                      <a:avLst/>
+                    </a:prstGeom>
+                  </pic:spPr>
+                </pic:pic>
+              </a:graphicData>
+            </a:graphic>
+          </wp:inline>
+        </w:drawing>
+      </w:r>
+    </w:p>
+    <w:p>
+      <w:pPr>
+        <w:pStyle w:val="Ttulo1"/>
+      </w:pPr>
+      <w:r>
+        <w:tab/>
+      </w:r>
+      <w:r>
+        <w:tab/>
+      </w:r>
+      <w:r>
+        <w:tab/>
+      </w:r>
+      <w:r>
+        <w:tab/>
+        <w:t>Paralelas</w:t>
+      </w:r>
+    </w:p>
+    <w:p/>
+    <w:p>
+      <w:r>
+        <w:t>Este se da si las dos rectas son paralelas</w:t>
+      </w:r>
+    </w:p>
+    <w:p>
+      <w:r>
+        <w:lastRenderedPageBreak/>
+        <w:drawing>
+          <wp:inline distT="0" distB="0" distL="0" distR="0" wp14:anchorId="6E8D4B76" wp14:editId="540DDF5E">
+            <wp:extent cx="5612130" cy="2993390"/>
+            <wp:effectExtent l="0" t="0" r="7620" b="0"/>
+            <wp:docPr id="458269875" name="Imagen 1"/>
+            <wp:cNvGraphicFramePr>
+              <a:graphicFrameLocks xmlns:a="http://schemas.openxmlformats.org/drawingml/2006/main" noChangeAspect="1"/>
+            </wp:cNvGraphicFramePr>
+            <a:graphic xmlns:a="http://schemas.openxmlformats.org/drawingml/2006/main">
+              <a:graphicData uri="http://schemas.openxmlformats.org/drawingml/2006/picture">
+                <pic:pic xmlns:pic="http://schemas.openxmlformats.org/drawingml/2006/picture">
+                  <pic:nvPicPr>
+                    <pic:cNvPr id="458269875" name=""/>
+                    <pic:cNvPicPr/>
+                  </pic:nvPicPr>
+                  <pic:blipFill>
+                    <a:blip r:embed="rId9"/>
+                    <a:stretch>
+                      <a:fillRect/>
+                    </a:stretch>
+                  </pic:blipFill>
+                  <pic:spPr>
+                    <a:xfrm>
+                      <a:off x="0" y="0"/>
+                      <a:ext cx="5612130" cy="2993390"/>
+                    </a:xfrm>
+                    <a:prstGeom prst="rect">
+                      <a:avLst/>
+                    </a:prstGeom>
+                  </pic:spPr>
+                </pic:pic>
+              </a:graphicData>
+            </a:graphic>
+          </wp:inline>
+        </w:drawing>
+      </w:r>
+    </w:p>
+    <w:p>
+      <w:r>
+        <w:drawing>
+          <wp:inline distT="0" distB="0" distL="0" distR="0" wp14:anchorId="39D8D0E9" wp14:editId="1A162EF0">
+            <wp:extent cx="5612130" cy="2715260"/>
+            <wp:effectExtent l="0" t="0" r="7620" b="8890"/>
+            <wp:docPr id="615848274" name="Imagen 1"/>
+            <wp:cNvGraphicFramePr>
+              <a:graphicFrameLocks xmlns:a="http://schemas.openxmlformats.org/drawingml/2006/main" noChangeAspect="1"/>
+            </wp:cNvGraphicFramePr>
+            <a:graphic xmlns:a="http://schemas.openxmlformats.org/drawingml/2006/main">
+              <a:graphicData uri="http://schemas.openxmlformats.org/drawingml/2006/picture">
+                <pic:pic xmlns:pic="http://schemas.openxmlformats.org/drawingml/2006/picture">
+                  <pic:nvPicPr>
+                    <pic:cNvPr id="615848274" name=""/>
+                    <pic:cNvPicPr/>
+                  </pic:nvPicPr>
+                  <pic:blipFill>
+                    <a:blip r:embed="rId10"/>
+                    <a:stretch>
+                      <a:fillRect/>
+                    </a:stretch>
+                  </pic:blipFill>
+                  <pic:spPr>
+                    <a:xfrm>
+                      <a:off x="0" y="0"/>
+                      <a:ext cx="5612130" cy="2715260"/>
+                    </a:xfrm>
+                    <a:prstGeom prst="rect">
+                      <a:avLst/>
+                    </a:prstGeom>
+                  </pic:spPr>
+                </pic:pic>
+              </a:graphicData>
+            </a:graphic>
+          </wp:inline>
+        </w:drawing>
+      </w:r>
+    </w:p>
+    <w:p>
+      <w:pPr>
+        <w:pStyle w:val="Ttulo1"/>
+        <w:jc w:val="center"/>
+      </w:pPr>
+      <w:r>
+        <w:t>Intersección</w:t>
+      </w:r>
+    </w:p>
+    <w:p>
+      <w:r>
+        <w:t>Caso general cuando las 2 rectas se intersectan</w:t>
+      </w:r>
+    </w:p>
+    <w:p>
+      <w:r>
+        <w:lastRenderedPageBreak/>
+        <w:drawing>
+          <wp:inline distT="0" distB="0" distL="0" distR="0" wp14:anchorId="380E157B" wp14:editId="1A3A74AB">
+            <wp:extent cx="5612130" cy="3020060"/>
+            <wp:effectExtent l="0" t="0" r="7620" b="8890"/>
+            <wp:docPr id="2072495911" name="Imagen 1"/>
+            <wp:cNvGraphicFramePr>
+              <a:graphicFrameLocks xmlns:a="http://schemas.openxmlformats.org/drawingml/2006/main" noChangeAspect="1"/>
+            </wp:cNvGraphicFramePr>
+            <a:graphic xmlns:a="http://schemas.openxmlformats.org/drawingml/2006/main">
+              <a:graphicData uri="http://schemas.openxmlformats.org/drawingml/2006/picture">
+                <pic:pic xmlns:pic="http://schemas.openxmlformats.org/drawingml/2006/picture">
+                  <pic:nvPicPr>
+                    <pic:cNvPr id="2072495911" name=""/>
+                    <pic:cNvPicPr/>
+                  </pic:nvPicPr>
+                  <pic:blipFill>
+                    <a:blip r:embed="rId11"/>
+                    <a:stretch>
+                      <a:fillRect/>
+                    </a:stretch>
+                  </pic:blipFill>
+                  <pic:spPr>
+                    <a:xfrm>
+                      <a:off x="0" y="0"/>
+                      <a:ext cx="5612130" cy="3020060"/>
+                    </a:xfrm>
+                    <a:prstGeom prst="rect">
+                      <a:avLst/>
+                    </a:prstGeom>
+                  </pic:spPr>
+                </pic:pic>
+              </a:graphicData>
+            </a:graphic>
+          </wp:inline>
+        </w:drawing>
+      </w:r>
+    </w:p>
+    <w:p>
+      <w:pPr>
+        <w:pStyle w:val="Ttulo1"/>
+        <w:jc w:val="center"/>
+      </w:pPr>
+      <w:r>
+        <w:t>Iguales</w:t>
+      </w:r>
+    </w:p>
+    <w:p>
+      <w:r>
+        <w:t>Se da cuando las 2 rectas con iguales</w:t>
+      </w:r>
+    </w:p>
+    <w:p>
+      <w:r>
+        <w:drawing>
+          <wp:inline distT="0" distB="0" distL="0" distR="0" wp14:anchorId="275BE7BD" wp14:editId="7538318F">
+            <wp:extent cx="5612130" cy="3029585"/>
+            <wp:effectExtent l="0" t="0" r="7620" b="0"/>
+            <wp:docPr id="1129272118" name="Imagen 1"/>
+            <wp:cNvGraphicFramePr>
+              <a:graphicFrameLocks xmlns:a="http://schemas.openxmlformats.org/drawingml/2006/main" noChangeAspect="1"/>
+            </wp:cNvGraphicFramePr>
+            <a:graphic xmlns:a="http://schemas.openxmlformats.org/drawingml/2006/main">
+              <a:graphicData uri="http://schemas.openxmlformats.org/drawingml/2006/picture">
+                <pic:pic xmlns:pic="http://schemas.openxmlformats.org/drawingml/2006/picture">
+                  <pic:nvPicPr>
+                    <pic:cNvPr id="1129272118" name=""/>
+                    <pic:cNvPicPr/>
+                  </pic:nvPicPr>
+                  <pic:blipFill>
+                    <a:blip r:embed="rId12"/>
+                    <a:stretch>
+                      <a:fillRect/>
+                    </a:stretch>
+                  </pic:blipFill>
+                  <pic:spPr>
+                    <a:xfrm>
+                      <a:off x="0" y="0"/>
+                      <a:ext cx="5612130" cy="3029585"/>
+                    </a:xfrm>
+                    <a:prstGeom prst="rect">
+                      <a:avLst/>
+                    </a:prstGeom>
+                  </pic:spPr>
+                </pic:pic>
+              </a:graphicData>
+            </a:graphic>
+          </wp:inline>
+        </w:drawing>
+      </w:r>
+    </w:p>
+    <w:p>
+      <w:pPr>
+        <w:pStyle w:val="Ttulo1"/>
+        <w:jc w:val="center"/>
+      </w:pPr>
+      <w:r>
+        <w:t>Perpendiculares</w:t>
+      </w:r>
+    </w:p>
+    <w:p>
+      <w:r>
+        <w:t>Se da cuando hay un Angulo de 90° entre las rectas</w:t>
+      </w:r>
+    </w:p>
+    <w:p>
+      <w:r>
+        <w:lastRenderedPageBreak/>
+        <w:drawing>
+          <wp:inline distT="0" distB="0" distL="0" distR="0" wp14:anchorId="2DBDC945" wp14:editId="4E92FA9D">
+            <wp:extent cx="5612130" cy="2975610"/>
+            <wp:effectExtent l="0" t="0" r="7620" b="0"/>
+            <wp:docPr id="744722424" name="Imagen 1"/>
+            <wp:cNvGraphicFramePr>
+              <a:graphicFrameLocks xmlns:a="http://schemas.openxmlformats.org/drawingml/2006/main" noChangeAspect="1"/>
+            </wp:cNvGraphicFramePr>
+            <a:graphic xmlns:a="http://schemas.openxmlformats.org/drawingml/2006/main">
+              <a:graphicData uri="http://schemas.openxmlformats.org/drawingml/2006/picture">
+                <pic:pic xmlns:pic="http://schemas.openxmlformats.org/drawingml/2006/picture">
+                  <pic:nvPicPr>
+                    <pic:cNvPr id="744722424" name=""/>
+                    <pic:cNvPicPr/>
+                  </pic:nvPicPr>
+                  <pic:blipFill>
+                    <a:blip r:embed="rId13"/>
+                    <a:stretch>
+                      <a:fillRect/>
+                    </a:stretch>
+                  </pic:blipFill>
+                  <pic:spPr>
+                    <a:xfrm>
+                      <a:off x="0" y="0"/>
+                      <a:ext cx="5612130" cy="2975610"/>
+                    </a:xfrm>
+                    <a:prstGeom prst="rect">
+                      <a:avLst/>
+                    </a:prstGeom>
+                  </pic:spPr>
+                </pic:pic>
+              </a:graphicData>
+            </a:graphic>
+          </wp:inline>
+        </w:drawing>
+      </w:r>
+    </w:p>
+    <w:p/>
+    <w:p/>
+    <w:p/>
+    <w:p>
+      <w:pPr>
+        <w:rPr>
+          <w:rFonts w:cs="Arial"/>
+          <w:sz w:val="28"/>
+          <w:szCs w:val="28"/>
+        </w:rPr>
+      </w:pPr>
     </w:p>
     <w:sectPr>
       <w:pgSz w:w="12240" w:h="15840"/>
@@ -420,6 +1191,32 @@
   <w:style w:type="paragraph" w:default="1" w:styleId="Normal">
     <w:name w:val="Normal"/>
     <w:qFormat/>
+    <w:rsid w:val="00371FBD"/>
+    <w:rPr>
+      <w:rFonts w:ascii="Arial" w:hAnsi="Arial"/>
+      <w:sz w:val="32"/>
+    </w:rPr>
+  </w:style>
+  <w:style w:type="paragraph" w:styleId="Ttulo1">
+    <w:name w:val="heading 1"/>
+    <w:basedOn w:val="Normal"/>
+    <w:next w:val="Normal"/>
+    <w:link w:val="Ttulo1Car"/>
+    <w:uiPriority w:val="9"/>
+    <w:qFormat/>
+    <w:rsid w:val="00371FBD"/>
+    <w:pPr>
+      <w:keepNext/>
+      <w:keepLines/>
+      <w:spacing w:before="240" w:after="0"/>
+      <w:outlineLvl w:val="0"/>
+    </w:pPr>
+    <w:rPr>
+      <w:rFonts w:eastAsiaTheme="majorEastAsia" w:cstheme="majorBidi"/>
+      <w:b/>
+      <w:sz w:val="36"/>
+      <w:szCs w:val="32"/>
+    </w:rPr>
   </w:style>
   <w:style w:type="character" w:default="1" w:styleId="Fuentedeprrafopredeter">
     <w:name w:val="Default Paragraph Font"/>
@@ -447,6 +1244,19 @@
     <w:uiPriority w:val="99"/>
     <w:semiHidden/>
     <w:unhideWhenUsed/>
+  </w:style>
+  <w:style w:type="character" w:customStyle="1" w:styleId="Ttulo1Car">
+    <w:name w:val="Título 1 Car"/>
+    <w:basedOn w:val="Fuentedeprrafopredeter"/>
+    <w:link w:val="Ttulo1"/>
+    <w:uiPriority w:val="9"/>
+    <w:rsid w:val="00371FBD"/>
+    <w:rPr>
+      <w:rFonts w:ascii="Arial" w:eastAsiaTheme="majorEastAsia" w:hAnsi="Arial" w:cstheme="majorBidi"/>
+      <w:b/>
+      <w:sz w:val="36"/>
+      <w:szCs w:val="32"/>
+    </w:rPr>
   </w:style>
 </w:styles>
 </file>

</xml_diff>

<commit_message>
correccion de error de guia de usuario, se volvio a subir mal
</commit_message>
<xml_diff>
--- a/Guia de usuario.docx
+++ b/Guia de usuario.docx
@@ -88,18 +88,27 @@
         </w:rPr>
         <w:t>Al iniciar la aplicación se vera esta interfaz</w:t>
       </w:r>
-    </w:p>
-    <w:p>
-      <w:pPr>
-        <w:rPr>
-          <w:rFonts w:cs="Arial"/>
-          <w:sz w:val="28"/>
-          <w:szCs w:val="28"/>
-        </w:rPr>
-      </w:pPr>
-      <w:r>
-        <w:rPr>
-          <w:rFonts w:cs="Arial"/>
+      <w:r>
+        <w:rPr>
+          <w:rFonts w:cs="Arial"/>
+          <w:sz w:val="28"/>
+          <w:szCs w:val="28"/>
+        </w:rPr>
+        <w:t xml:space="preserve"> </w:t>
+      </w:r>
+    </w:p>
+    <w:p>
+      <w:pPr>
+        <w:rPr>
+          <w:rFonts w:cs="Arial"/>
+          <w:sz w:val="28"/>
+          <w:szCs w:val="28"/>
+        </w:rPr>
+      </w:pPr>
+      <w:r>
+        <w:rPr>
+          <w:rFonts w:cs="Arial"/>
+          <w:noProof/>
           <w:sz w:val="28"/>
           <w:szCs w:val="28"/>
         </w:rPr>
@@ -253,6 +262,7 @@
       <w:r>
         <w:rPr>
           <w:rFonts w:cs="Arial"/>
+          <w:noProof/>
           <w:sz w:val="28"/>
           <w:szCs w:val="28"/>
         </w:rPr>
@@ -305,6 +315,7 @@
       <w:r>
         <w:rPr>
           <w:rFonts w:cs="Arial"/>
+          <w:noProof/>
           <w:sz w:val="28"/>
           <w:szCs w:val="28"/>
         </w:rPr>
@@ -419,6 +430,7 @@
       <w:r>
         <w:rPr>
           <w:rFonts w:cs="Arial"/>
+          <w:noProof/>
           <w:szCs w:val="32"/>
         </w:rPr>
         <w:drawing>
@@ -468,6 +480,7 @@
       <w:r>
         <w:rPr>
           <w:rFonts w:cs="Arial"/>
+          <w:noProof/>
           <w:szCs w:val="32"/>
         </w:rPr>
         <w:drawing>
@@ -533,6 +546,9 @@
     </w:p>
     <w:p>
       <w:r>
+        <w:rPr>
+          <w:noProof/>
+        </w:rPr>
         <w:lastRenderedPageBreak/>
         <w:drawing>
           <wp:inline distT="0" distB="0" distL="0" distR="0" wp14:anchorId="6E8D4B76" wp14:editId="540DDF5E">
@@ -573,6 +589,9 @@
     </w:p>
     <w:p>
       <w:r>
+        <w:rPr>
+          <w:noProof/>
+        </w:rPr>
         <w:drawing>
           <wp:inline distT="0" distB="0" distL="0" distR="0" wp14:anchorId="39D8D0E9" wp14:editId="1A162EF0">
             <wp:extent cx="5612130" cy="2715260"/>
@@ -626,6 +645,9 @@
     </w:p>
     <w:p>
       <w:r>
+        <w:rPr>
+          <w:noProof/>
+        </w:rPr>
         <w:lastRenderedPageBreak/>
         <w:drawing>
           <wp:inline distT="0" distB="0" distL="0" distR="0" wp14:anchorId="380E157B" wp14:editId="1A3A74AB">
@@ -680,6 +702,9 @@
     </w:p>
     <w:p>
       <w:r>
+        <w:rPr>
+          <w:noProof/>
+        </w:rPr>
         <w:drawing>
           <wp:inline distT="0" distB="0" distL="0" distR="0" wp14:anchorId="275BE7BD" wp14:editId="7538318F">
             <wp:extent cx="5612130" cy="3029585"/>
@@ -733,6 +758,9 @@
     </w:p>
     <w:p>
       <w:r>
+        <w:rPr>
+          <w:noProof/>
+        </w:rPr>
         <w:lastRenderedPageBreak/>
         <w:drawing>
           <wp:inline distT="0" distB="0" distL="0" distR="0" wp14:anchorId="2DBDC945" wp14:editId="4E92FA9D">

</xml_diff>